<commit_message>
Commit after deleting the folder (implemented_on_vivado)
</commit_message>
<xml_diff>
--- a/Important_Points.docx
+++ b/Important_Points.docx
@@ -201,27 +201,14 @@
       <w:r>
         <w:t xml:space="preserve">Figure </w:t>
       </w:r>
-      <w:r>
-        <w:fldChar w:fldCharType="begin"/>
-      </w:r>
-      <w:r>
-        <w:instrText xml:space="preserve"> SEQ Figure \* ARABIC </w:instrText>
-      </w:r>
-      <w:r>
-        <w:fldChar w:fldCharType="separate"/>
-      </w:r>
-      <w:r>
-        <w:rPr>
-          <w:noProof/>
-        </w:rPr>
-        <w:t>1</w:t>
-      </w:r>
-      <w:r>
-        <w:rPr>
-          <w:noProof/>
-        </w:rPr>
-        <w:fldChar w:fldCharType="end"/>
-      </w:r>
+      <w:fldSimple w:instr=" SEQ Figure \* ARABIC ">
+        <w:r>
+          <w:rPr>
+            <w:noProof/>
+          </w:rPr>
+          <w:t>1</w:t>
+        </w:r>
+      </w:fldSimple>
       <w:r>
         <w:t>: Some error.</w:t>
       </w:r>
@@ -299,27 +286,14 @@
       <w:r>
         <w:t xml:space="preserve">Figure </w:t>
       </w:r>
-      <w:r>
-        <w:fldChar w:fldCharType="begin"/>
-      </w:r>
-      <w:r>
-        <w:instrText xml:space="preserve"> SEQ Figure \* ARABIC </w:instrText>
-      </w:r>
-      <w:r>
-        <w:fldChar w:fldCharType="separate"/>
-      </w:r>
-      <w:r>
-        <w:rPr>
-          <w:noProof/>
-        </w:rPr>
-        <w:t>2</w:t>
-      </w:r>
-      <w:r>
-        <w:rPr>
-          <w:noProof/>
-        </w:rPr>
-        <w:fldChar w:fldCharType="end"/>
-      </w:r>
+      <w:fldSimple w:instr=" SEQ Figure \* ARABIC ">
+        <w:r>
+          <w:rPr>
+            <w:noProof/>
+          </w:rPr>
+          <w:t>2</w:t>
+        </w:r>
+      </w:fldSimple>
       <w:r>
         <w:t>: Clock and reset settings.</w:t>
       </w:r>
@@ -392,27 +366,14 @@
       <w:r>
         <w:t xml:space="preserve">Figure </w:t>
       </w:r>
-      <w:r>
-        <w:fldChar w:fldCharType="begin"/>
-      </w:r>
-      <w:r>
-        <w:instrText xml:space="preserve"> SEQ Figure \* ARABIC </w:instrText>
-      </w:r>
-      <w:r>
-        <w:fldChar w:fldCharType="separate"/>
-      </w:r>
-      <w:r>
-        <w:rPr>
-          <w:noProof/>
-        </w:rPr>
-        <w:t>3</w:t>
-      </w:r>
-      <w:r>
-        <w:rPr>
-          <w:noProof/>
-        </w:rPr>
-        <w:fldChar w:fldCharType="end"/>
-      </w:r>
+      <w:fldSimple w:instr=" SEQ Figure \* ARABIC ">
+        <w:r>
+          <w:rPr>
+            <w:noProof/>
+          </w:rPr>
+          <w:t>3</w:t>
+        </w:r>
+      </w:fldSimple>
       <w:r>
         <w:t>: Not recommended.</w:t>
       </w:r>
@@ -427,7 +388,15 @@
         <w:rPr>
           <w:sz w:val="24"/>
         </w:rPr>
-        <w:t>The reason to avoid it is that the program counter (PC) is changed/incremented as the edge of the clock, it should face at least one cycle before it is reset (This does not make sense because reset is asynchronous). This is just a matter of experience. Results may come true in 2</w:t>
+        <w:t>The reason to avoid it is that the program counter (PC) is changed/incremented as the edge of the clock, it should face at least one cycle before it is reset (This does not make sense because reset is asynchronous). This</w:t>
+      </w:r>
+      <w:bookmarkStart w:id="0" w:name="_GoBack"/>
+      <w:bookmarkEnd w:id="0"/>
+      <w:r>
+        <w:rPr>
+          <w:sz w:val="24"/>
+        </w:rPr>
+        <w:t xml:space="preserve"> is just a matter of experience. Results may come true in 2</w:t>
       </w:r>
       <w:r>
         <w:rPr>
@@ -471,19 +440,20 @@
         <w:rPr>
           <w:sz w:val="24"/>
         </w:rPr>
-        <w:t xml:space="preserve">Avoid using x (don’t care) </w:t>
-      </w:r>
-      <w:r>
-        <w:rPr>
-          <w:sz w:val="24"/>
-        </w:rPr>
-        <w:t>in your Verilog code</w:t>
-      </w:r>
-      <w:r>
-        <w:rPr>
-          <w:sz w:val="24"/>
-        </w:rPr>
-        <w:t>. Use OR operation instead (either 1 or 0).</w:t>
+        <w:t xml:space="preserve">Avoid using </w:t>
+      </w:r>
+      <w:r>
+        <w:rPr>
+          <w:b/>
+          <w:sz w:val="24"/>
+        </w:rPr>
+        <w:t>x (don’t care)</w:t>
+      </w:r>
+      <w:r>
+        <w:rPr>
+          <w:sz w:val="24"/>
+        </w:rPr>
+        <w:t xml:space="preserve"> in your Verilog code. Use OR operation instead (either 1 or 0).</w:t>
       </w:r>
     </w:p>
     <w:p>
@@ -497,8 +467,6 @@
           <w:sz w:val="24"/>
         </w:rPr>
       </w:pPr>
-      <w:bookmarkStart w:id="0" w:name="_GoBack"/>
-      <w:bookmarkEnd w:id="0"/>
     </w:p>
     <w:sectPr>
       <w:pgSz w:w="12240" w:h="15840"/>

</xml_diff>